<commit_message>
Edited table of content
</commit_message>
<xml_diff>
--- a/SRS-SunKids.docx
+++ b/SRS-SunKids.docx
@@ -667,7 +667,7 @@
         <w:rPr>
           <w:noProof/>
         </w:rPr>
-        <w:t>3</w:t>
+        <w:t>2</w:t>
       </w:r>
     </w:p>
     <w:p>
@@ -715,48 +715,13 @@
           </w:rPr>
           <w:tab/>
         </w:r>
-        <w:r>
-          <w:rPr>
-            <w:noProof/>
-            <w:webHidden/>
-          </w:rPr>
-          <w:fldChar w:fldCharType="begin"/>
-        </w:r>
-        <w:r>
-          <w:rPr>
-            <w:noProof/>
-            <w:webHidden/>
-          </w:rPr>
-          <w:instrText xml:space="preserve"> PAGEREF _Toc77487627 \h </w:instrText>
-        </w:r>
-        <w:r>
-          <w:rPr>
-            <w:noProof/>
-            <w:webHidden/>
-          </w:rPr>
-        </w:r>
-        <w:r>
-          <w:rPr>
-            <w:noProof/>
-            <w:webHidden/>
-          </w:rPr>
-          <w:fldChar w:fldCharType="separate"/>
-        </w:r>
-        <w:r>
-          <w:rPr>
-            <w:noProof/>
-            <w:webHidden/>
-          </w:rPr>
-          <w:t>4</w:t>
-        </w:r>
-        <w:r>
-          <w:rPr>
-            <w:noProof/>
-            <w:webHidden/>
-          </w:rPr>
-          <w:fldChar w:fldCharType="end"/>
-        </w:r>
       </w:hyperlink>
+      <w:r>
+        <w:rPr>
+          <w:noProof/>
+        </w:rPr>
+        <w:t>3</w:t>
+      </w:r>
     </w:p>
     <w:p>
       <w:pPr>
@@ -801,48 +766,13 @@
           </w:rPr>
           <w:tab/>
         </w:r>
-        <w:r>
-          <w:rPr>
-            <w:noProof/>
-            <w:webHidden/>
-          </w:rPr>
-          <w:fldChar w:fldCharType="begin"/>
-        </w:r>
-        <w:r>
-          <w:rPr>
-            <w:noProof/>
-            <w:webHidden/>
-          </w:rPr>
-          <w:instrText xml:space="preserve"> PAGEREF _Toc77487628 \h </w:instrText>
-        </w:r>
-        <w:r>
-          <w:rPr>
-            <w:noProof/>
-            <w:webHidden/>
-          </w:rPr>
-        </w:r>
-        <w:r>
-          <w:rPr>
-            <w:noProof/>
-            <w:webHidden/>
-          </w:rPr>
-          <w:fldChar w:fldCharType="separate"/>
-        </w:r>
-        <w:r>
-          <w:rPr>
-            <w:noProof/>
-            <w:webHidden/>
-          </w:rPr>
-          <w:t>4</w:t>
-        </w:r>
-        <w:r>
-          <w:rPr>
-            <w:noProof/>
-            <w:webHidden/>
-          </w:rPr>
-          <w:fldChar w:fldCharType="end"/>
-        </w:r>
       </w:hyperlink>
+      <w:r>
+        <w:rPr>
+          <w:noProof/>
+        </w:rPr>
+        <w:t>3</w:t>
+      </w:r>
     </w:p>
     <w:p>
       <w:pPr>
@@ -892,7 +822,7 @@
         <w:rPr>
           <w:noProof/>
         </w:rPr>
-        <w:t>4</w:t>
+        <w:t>3</w:t>
       </w:r>
     </w:p>
     <w:p>
@@ -953,7 +883,7 @@
         <w:rPr>
           <w:noProof/>
         </w:rPr>
-        <w:t>5</w:t>
+        <w:t xml:space="preserve">3 </w:t>
       </w:r>
     </w:p>
     <w:p>
@@ -995,7 +925,7 @@
         <w:rPr>
           <w:noProof/>
         </w:rPr>
-        <w:t>5</w:t>
+        <w:t>4</w:t>
       </w:r>
     </w:p>
     <w:p>
@@ -1037,7 +967,7 @@
         <w:rPr>
           <w:noProof/>
         </w:rPr>
-        <w:t>6</w:t>
+        <w:t>5</w:t>
       </w:r>
     </w:p>
     <w:p>
@@ -1079,7 +1009,7 @@
         <w:rPr>
           <w:noProof/>
         </w:rPr>
-        <w:t>6</w:t>
+        <w:t>5</w:t>
       </w:r>
     </w:p>
     <w:p>
@@ -1121,7 +1051,7 @@
         <w:rPr>
           <w:noProof/>
         </w:rPr>
-        <w:t>7</w:t>
+        <w:t>6</w:t>
       </w:r>
     </w:p>
     <w:p>
@@ -1163,7 +1093,7 @@
         <w:rPr>
           <w:noProof/>
         </w:rPr>
-        <w:t>8</w:t>
+        <w:t>6</w:t>
       </w:r>
     </w:p>
     <w:p>
@@ -1221,7 +1151,7 @@
         <w:rPr>
           <w:noProof/>
         </w:rPr>
-        <w:t>9</w:t>
+        <w:t>8</w:t>
       </w:r>
     </w:p>
     <w:p>
@@ -1274,7 +1204,7 @@
         <w:rPr>
           <w:noProof/>
         </w:rPr>
-        <w:t>10</w:t>
+        <w:t>9</w:t>
       </w:r>
     </w:p>
     <w:p>
@@ -1332,7 +1262,7 @@
         <w:rPr>
           <w:noProof/>
         </w:rPr>
-        <w:t>10</w:t>
+        <w:t>9</w:t>
       </w:r>
     </w:p>
     <w:p>
@@ -1401,7 +1331,7 @@
         <w:rPr>
           <w:noProof/>
         </w:rPr>
-        <w:t>10</w:t>
+        <w:t>9</w:t>
       </w:r>
     </w:p>
     <w:p>
@@ -1462,7 +1392,7 @@
         <w:rPr>
           <w:noProof/>
         </w:rPr>
-        <w:t>10</w:t>
+        <w:t>9</w:t>
       </w:r>
     </w:p>
     <w:p>
@@ -1523,7 +1453,7 @@
         <w:rPr>
           <w:noProof/>
         </w:rPr>
-        <w:t>10</w:t>
+        <w:t>9</w:t>
       </w:r>
     </w:p>
     <w:p>
@@ -1584,7 +1514,7 @@
         <w:rPr>
           <w:noProof/>
         </w:rPr>
-        <w:t>11</w:t>
+        <w:t>10</w:t>
       </w:r>
     </w:p>
     <w:p>
@@ -1645,7 +1575,7 @@
         <w:rPr>
           <w:noProof/>
         </w:rPr>
-        <w:t>11</w:t>
+        <w:t>10</w:t>
       </w:r>
     </w:p>
     <w:p>
@@ -1696,7 +1626,7 @@
         <w:rPr>
           <w:noProof/>
         </w:rPr>
-        <w:t>12</w:t>
+        <w:t>11</w:t>
       </w:r>
     </w:p>
     <w:p>
@@ -1757,7 +1687,7 @@
         <w:rPr>
           <w:noProof/>
         </w:rPr>
-        <w:t>12</w:t>
+        <w:t>11</w:t>
       </w:r>
     </w:p>
     <w:p>
@@ -1818,7 +1748,7 @@
         <w:rPr>
           <w:noProof/>
         </w:rPr>
-        <w:t>13</w:t>
+        <w:t>12</w:t>
       </w:r>
     </w:p>
     <w:p>
@@ -1902,48 +1832,13 @@
           </w:rPr>
           <w:tab/>
         </w:r>
-        <w:r>
-          <w:rPr>
-            <w:noProof/>
-            <w:webHidden/>
-          </w:rPr>
-          <w:fldChar w:fldCharType="begin"/>
-        </w:r>
-        <w:r>
-          <w:rPr>
-            <w:noProof/>
-            <w:webHidden/>
-          </w:rPr>
-          <w:instrText xml:space="preserve"> PAGEREF _Toc77487669 \h </w:instrText>
-        </w:r>
-        <w:r>
-          <w:rPr>
-            <w:noProof/>
-            <w:webHidden/>
-          </w:rPr>
-        </w:r>
-        <w:r>
-          <w:rPr>
-            <w:noProof/>
-            <w:webHidden/>
-          </w:rPr>
-          <w:fldChar w:fldCharType="separate"/>
-        </w:r>
-        <w:r>
-          <w:rPr>
-            <w:noProof/>
-            <w:webHidden/>
-          </w:rPr>
-          <w:t>4</w:t>
-        </w:r>
-        <w:r>
-          <w:rPr>
-            <w:noProof/>
-            <w:webHidden/>
-          </w:rPr>
-          <w:fldChar w:fldCharType="end"/>
-        </w:r>
       </w:hyperlink>
+      <w:r>
+        <w:rPr>
+          <w:noProof/>
+        </w:rPr>
+        <w:t>3</w:t>
+      </w:r>
     </w:p>
     <w:p>
       <w:pPr>
@@ -1963,7 +1858,21 @@
             <w:rStyle w:val="Hyperlink"/>
             <w:noProof/>
           </w:rPr>
-          <w:t xml:space="preserve">Figure 2 - </w:t>
+          <w:t>Figur</w:t>
+        </w:r>
+        <w:r>
+          <w:rPr>
+            <w:rStyle w:val="Hyperlink"/>
+            <w:noProof/>
+          </w:rPr>
+          <w:t>e</w:t>
+        </w:r>
+        <w:r>
+          <w:rPr>
+            <w:rStyle w:val="Hyperlink"/>
+            <w:noProof/>
+          </w:rPr>
+          <w:t xml:space="preserve"> 2 - </w:t>
         </w:r>
         <w:r>
           <w:t>Cashier Use Cases</w:t>
@@ -1975,48 +1884,13 @@
           </w:rPr>
           <w:tab/>
         </w:r>
-        <w:r>
-          <w:rPr>
-            <w:noProof/>
-            <w:webHidden/>
-          </w:rPr>
-          <w:fldChar w:fldCharType="begin"/>
-        </w:r>
-        <w:r>
-          <w:rPr>
-            <w:noProof/>
-            <w:webHidden/>
-          </w:rPr>
-          <w:instrText xml:space="preserve"> PAGEREF _Toc77487670 \h </w:instrText>
-        </w:r>
-        <w:r>
-          <w:rPr>
-            <w:noProof/>
-            <w:webHidden/>
-          </w:rPr>
-        </w:r>
-        <w:r>
-          <w:rPr>
-            <w:noProof/>
-            <w:webHidden/>
-          </w:rPr>
-          <w:fldChar w:fldCharType="separate"/>
-        </w:r>
-        <w:r>
-          <w:rPr>
-            <w:noProof/>
-            <w:webHidden/>
-          </w:rPr>
-          <w:t>6</w:t>
-        </w:r>
-        <w:r>
-          <w:rPr>
-            <w:noProof/>
-            <w:webHidden/>
-          </w:rPr>
-          <w:fldChar w:fldCharType="end"/>
-        </w:r>
       </w:hyperlink>
+      <w:r>
+        <w:rPr>
+          <w:noProof/>
+        </w:rPr>
+        <w:t>4</w:t>
+      </w:r>
     </w:p>
     <w:p>
       <w:pPr>
@@ -2043,7 +1917,16 @@
             <w:rStyle w:val="Hyperlink"/>
             <w:noProof/>
           </w:rPr>
-          <w:t xml:space="preserve"> - Logical Structure of the Article Manager Data</w:t>
+          <w:t xml:space="preserve"> - Logical Structure of the Article Manager </w:t>
+        </w:r>
+        <w:bookmarkStart w:id="6" w:name="_GoBack"/>
+        <w:bookmarkEnd w:id="6"/>
+        <w:r>
+          <w:rPr>
+            <w:rStyle w:val="Hyperlink"/>
+            <w:noProof/>
+          </w:rPr>
+          <w:t>Data</w:t>
         </w:r>
         <w:r>
           <w:rPr>
@@ -2057,7 +1940,7 @@
         <w:rPr>
           <w:noProof/>
         </w:rPr>
-        <w:t>12</w:t>
+        <w:t>11</w:t>
       </w:r>
     </w:p>
     <w:p>
@@ -2101,8 +1984,8 @@
           <w:sz w:val="28"/>
         </w:rPr>
       </w:pPr>
-      <w:bookmarkStart w:id="6" w:name="_Toc61315198"/>
-      <w:bookmarkStart w:id="7" w:name="_Toc77487621"/>
+      <w:bookmarkStart w:id="7" w:name="_Toc61315198"/>
+      <w:bookmarkStart w:id="8" w:name="_Toc77487621"/>
       <w:r>
         <w:rPr>
           <w:sz w:val="28"/>
@@ -2111,14 +1994,14 @@
         <w:t xml:space="preserve">1.0. </w:t>
       </w:r>
       <w:bookmarkEnd w:id="0"/>
-      <w:bookmarkEnd w:id="6"/>
+      <w:bookmarkEnd w:id="7"/>
       <w:r>
         <w:rPr>
           <w:sz w:val="28"/>
         </w:rPr>
         <w:t>Introduction</w:t>
       </w:r>
-      <w:bookmarkEnd w:id="7"/>
+      <w:bookmarkEnd w:id="8"/>
     </w:p>
     <w:p>
       <w:pPr>
@@ -2128,24 +2011,24 @@
           <w:rFonts w:ascii="Times New Roman" w:hAnsi="Times New Roman"/>
         </w:rPr>
       </w:pPr>
-      <w:bookmarkStart w:id="8" w:name="_Toc44676293"/>
-      <w:bookmarkStart w:id="9" w:name="_Toc61315199"/>
-      <w:bookmarkStart w:id="10" w:name="_Toc77487622"/>
+      <w:bookmarkStart w:id="9" w:name="_Toc44676293"/>
+      <w:bookmarkStart w:id="10" w:name="_Toc61315199"/>
+      <w:bookmarkStart w:id="11" w:name="_Toc77487622"/>
       <w:r>
         <w:rPr>
           <w:rFonts w:ascii="Times New Roman" w:hAnsi="Times New Roman"/>
         </w:rPr>
         <w:t xml:space="preserve">1.1. </w:t>
       </w:r>
-      <w:bookmarkEnd w:id="8"/>
       <w:bookmarkEnd w:id="9"/>
+      <w:bookmarkEnd w:id="10"/>
       <w:r>
         <w:rPr>
           <w:rFonts w:ascii="Times New Roman" w:hAnsi="Times New Roman"/>
         </w:rPr>
         <w:t>Purpose</w:t>
       </w:r>
-      <w:bookmarkEnd w:id="10"/>
+      <w:bookmarkEnd w:id="11"/>
     </w:p>
     <w:p>
       <w:pPr>
@@ -2238,24 +2121,24 @@
         <w:pStyle w:val="2"/>
         <w:spacing w:line="480" w:lineRule="auto"/>
       </w:pPr>
-      <w:bookmarkStart w:id="11" w:name="_Toc44676294"/>
-      <w:bookmarkStart w:id="12" w:name="_Toc61315203"/>
-      <w:bookmarkStart w:id="13" w:name="_Toc77487623"/>
+      <w:bookmarkStart w:id="12" w:name="_Toc44676294"/>
+      <w:bookmarkStart w:id="13" w:name="_Toc61315203"/>
+      <w:bookmarkStart w:id="14" w:name="_Toc77487623"/>
       <w:r>
         <w:rPr>
           <w:rFonts w:ascii="Times New Roman" w:hAnsi="Times New Roman"/>
         </w:rPr>
         <w:t xml:space="preserve">1.2. </w:t>
       </w:r>
-      <w:bookmarkEnd w:id="11"/>
       <w:bookmarkEnd w:id="12"/>
+      <w:bookmarkEnd w:id="13"/>
       <w:r>
         <w:rPr>
           <w:rFonts w:ascii="Times New Roman" w:hAnsi="Times New Roman"/>
         </w:rPr>
         <w:t>Scope of Project</w:t>
       </w:r>
-      <w:bookmarkEnd w:id="13"/>
+      <w:bookmarkEnd w:id="14"/>
     </w:p>
     <w:p>
       <w:pPr>
@@ -2384,14 +2267,14 @@
         <w:pStyle w:val="2"/>
         <w:spacing w:line="480" w:lineRule="auto"/>
       </w:pPr>
-      <w:bookmarkStart w:id="14" w:name="_Toc77487624"/>
+      <w:bookmarkStart w:id="15" w:name="_Toc77487624"/>
       <w:r>
         <w:rPr>
           <w:rFonts w:ascii="Times New Roman" w:hAnsi="Times New Roman"/>
         </w:rPr>
         <w:t>1.3. Glossary</w:t>
       </w:r>
-      <w:bookmarkEnd w:id="14"/>
+      <w:bookmarkEnd w:id="15"/>
     </w:p>
     <w:tbl>
       <w:tblPr>
@@ -2693,8 +2576,6 @@
             <w:pPr>
               <w:pStyle w:val="a3"/>
             </w:pPr>
-            <w:bookmarkStart w:id="15" w:name="_GoBack"/>
-            <w:bookmarkEnd w:id="15"/>
             <w:r>
               <w:t>Cashie</w:t>
             </w:r>
@@ -2982,14 +2863,27 @@
       <w:r>
         <w:t xml:space="preserve">Figure </w:t>
       </w:r>
-      <w:fldSimple w:instr=" SEQ Figure \* ARABIC ">
-        <w:r>
-          <w:rPr>
-            <w:noProof/>
-          </w:rPr>
-          <w:t>1</w:t>
-        </w:r>
-      </w:fldSimple>
+      <w:r>
+        <w:fldChar w:fldCharType="begin"/>
+      </w:r>
+      <w:r>
+        <w:instrText xml:space="preserve"> SEQ Figure \* ARABIC </w:instrText>
+      </w:r>
+      <w:r>
+        <w:fldChar w:fldCharType="separate"/>
+      </w:r>
+      <w:r>
+        <w:rPr>
+          <w:noProof/>
+        </w:rPr>
+        <w:t>1</w:t>
+      </w:r>
+      <w:r>
+        <w:rPr>
+          <w:noProof/>
+        </w:rPr>
+        <w:fldChar w:fldCharType="end"/>
+      </w:r>
       <w:r>
         <w:t xml:space="preserve"> - System Environment</w:t>
       </w:r>
@@ -19681,7 +19575,7 @@
 </file>
 
 <file path=customXml/itemProps1.xml><?xml version="1.0" encoding="utf-8"?>
-<ds:datastoreItem xmlns:ds="http://schemas.openxmlformats.org/officeDocument/2006/customXml" ds:itemID="{C32A842C-F244-4302-818B-AC820F60E342}">
+<ds:datastoreItem xmlns:ds="http://schemas.openxmlformats.org/officeDocument/2006/customXml" ds:itemID="{115B3D28-7EAB-4CEA-98A6-80D4C63051E7}">
   <ds:schemaRefs>
     <ds:schemaRef ds:uri="http://schemas.openxmlformats.org/officeDocument/2006/bibliography"/>
   </ds:schemaRefs>

</xml_diff>